<commit_message>
backup 4/11/13 including test folders
</commit_message>
<xml_diff>
--- a/final report.docx
+++ b/final report.docx
@@ -1,6 +1,6 @@
 
 <file path=word/document.xml><?xml version="1.0" encoding="utf-8"?>
-<w:document xmlns:ve="http://schemas.openxmlformats.org/markup-compatibility/2006" xmlns:o="urn:schemas-microsoft-com:office:office" xmlns:r="http://schemas.openxmlformats.org/officeDocument/2006/relationships" xmlns:m="http://schemas.openxmlformats.org/officeDocument/2006/math" xmlns:v="urn:schemas-microsoft-com:vml" xmlns:wp="http://schemas.openxmlformats.org/drawingml/2006/wordprocessingDrawing" xmlns:w10="urn:schemas-microsoft-com:office:word" xmlns:w="http://schemas.openxmlformats.org/wordprocessingml/2006/main" xmlns:wne="http://schemas.microsoft.com/office/word/2006/wordml">
+<w:document xmlns:wpc="http://schemas.microsoft.com/office/word/2010/wordprocessingCanvas" xmlns:mc="http://schemas.openxmlformats.org/markup-compatibility/2006" xmlns:o="urn:schemas-microsoft-com:office:office" xmlns:r="http://schemas.openxmlformats.org/officeDocument/2006/relationships" xmlns:m="http://schemas.openxmlformats.org/officeDocument/2006/math" xmlns:v="urn:schemas-microsoft-com:vml" xmlns:wp14="http://schemas.microsoft.com/office/word/2010/wordprocessingDrawing" xmlns:wp="http://schemas.openxmlformats.org/drawingml/2006/wordprocessingDrawing" xmlns:w10="urn:schemas-microsoft-com:office:word" xmlns:w="http://schemas.openxmlformats.org/wordprocessingml/2006/main" xmlns:w14="http://schemas.microsoft.com/office/word/2010/wordml" xmlns:wpg="http://schemas.microsoft.com/office/word/2010/wordprocessingGroup" xmlns:wpi="http://schemas.microsoft.com/office/word/2010/wordprocessingInk" xmlns:wne="http://schemas.microsoft.com/office/word/2006/wordml" xmlns:wps="http://schemas.microsoft.com/office/word/2010/wordprocessingShape" mc:Ignorable="w14 wp14">
   <w:body>
     <w:p>
       <w:pPr>
@@ -17,17 +17,7 @@
           <w:sz w:val="36"/>
           <w:szCs w:val="36"/>
         </w:rPr>
-        <w:t>APS106 Projec</w:t>
-      </w:r>
-      <w:bookmarkStart w:id="0" w:name="_GoBack"/>
-      <w:bookmarkEnd w:id="0"/>
-      <w:r>
-        <w:rPr>
-          <w:rFonts w:cstheme="minorHAnsi"/>
-          <w:sz w:val="36"/>
-          <w:szCs w:val="36"/>
-        </w:rPr>
-        <w:t>t - A Simple Version of CHECK OUT LINE</w:t>
+        <w:t>APS106 Project - A Simple Version of CHECK OUT LINE</w:t>
       </w:r>
     </w:p>
     <w:p>
@@ -63,18 +53,95 @@
         <w:rPr>
           <w:rFonts w:cstheme="minorHAnsi"/>
         </w:rPr>
-        <w:t>Team Jimmu, consisting of Anthony Gao, Richard ShangGuan, Jimmy Tieu and ZipengCai</w:t>
-      </w:r>
+        <w:t xml:space="preserve">Team </w:t>
+      </w:r>
+      <w:proofErr w:type="spellStart"/>
+      <w:r>
+        <w:rPr>
+          <w:rFonts w:cstheme="minorHAnsi"/>
+        </w:rPr>
+        <w:t>Jimmu</w:t>
+      </w:r>
+      <w:proofErr w:type="spellEnd"/>
+      <w:r>
+        <w:rPr>
+          <w:rFonts w:cstheme="minorHAnsi"/>
+        </w:rPr>
+        <w:t xml:space="preserve">, consisting of Anthony </w:t>
+      </w:r>
+      <w:proofErr w:type="spellStart"/>
+      <w:proofErr w:type="gramStart"/>
+      <w:r>
+        <w:rPr>
+          <w:rFonts w:cstheme="minorHAnsi"/>
+        </w:rPr>
+        <w:t>Gao</w:t>
+      </w:r>
+      <w:proofErr w:type="spellEnd"/>
       <w:r>
         <w:rPr>
           <w:rFonts w:cstheme="minorHAnsi"/>
         </w:rPr>
         <w:t>(</w:t>
       </w:r>
-      <w:r>
-        <w:rPr>
-          <w:rFonts w:cstheme="minorHAnsi"/>
-          <w:highlight w:val="yellow"/>
+      <w:proofErr w:type="gramEnd"/>
+      <w:r>
+        <w:rPr>
+          <w:rFonts w:cstheme="minorHAnsi"/>
+        </w:rPr>
+        <w:t>)</w:t>
+      </w:r>
+      <w:r>
+        <w:rPr>
+          <w:rFonts w:cstheme="minorHAnsi"/>
+        </w:rPr>
+        <w:t xml:space="preserve">, Richard </w:t>
+      </w:r>
+      <w:proofErr w:type="spellStart"/>
+      <w:r>
+        <w:rPr>
+          <w:rFonts w:cstheme="minorHAnsi"/>
+        </w:rPr>
+        <w:t>ShangGuan</w:t>
+      </w:r>
+      <w:proofErr w:type="spellEnd"/>
+      <w:r>
+        <w:rPr>
+          <w:rFonts w:cstheme="minorHAnsi"/>
+        </w:rPr>
+        <w:t xml:space="preserve">, Jimmy </w:t>
+      </w:r>
+      <w:proofErr w:type="spellStart"/>
+      <w:r>
+        <w:rPr>
+          <w:rFonts w:cstheme="minorHAnsi"/>
+        </w:rPr>
+        <w:t>Tieu</w:t>
+      </w:r>
+      <w:proofErr w:type="spellEnd"/>
+      <w:r>
+        <w:rPr>
+          <w:rFonts w:cstheme="minorHAnsi"/>
+        </w:rPr>
+        <w:t xml:space="preserve"> and </w:t>
+      </w:r>
+      <w:proofErr w:type="spellStart"/>
+      <w:r>
+        <w:rPr>
+          <w:rFonts w:cstheme="minorHAnsi"/>
+        </w:rPr>
+        <w:t>ZipengCai</w:t>
+      </w:r>
+      <w:proofErr w:type="spellEnd"/>
+      <w:r>
+        <w:rPr>
+          <w:rFonts w:cstheme="minorHAnsi"/>
+        </w:rPr>
+        <w:t>(</w:t>
+      </w:r>
+      <w:r>
+        <w:rPr>
+          <w:rFonts w:cstheme="minorHAnsi"/>
         </w:rPr>
         <w:t>999780367</w:t>
       </w:r>
@@ -94,13 +161,41 @@
         <w:rPr>
           <w:rFonts w:cstheme="minorHAnsi"/>
         </w:rPr>
-        <w:t xml:space="preserve">by eliminating same-coloured </w:t>
-      </w:r>
-      <w:r>
-        <w:rPr>
-          <w:rFonts w:cstheme="minorHAnsi"/>
-        </w:rPr>
-        <w:t>shopping carts, labeled as letters corresponding to the colour,</w:t>
+        <w:t>by eliminating same-</w:t>
+      </w:r>
+      <w:proofErr w:type="spellStart"/>
+      <w:r>
+        <w:rPr>
+          <w:rFonts w:cstheme="minorHAnsi"/>
+        </w:rPr>
+        <w:t>coloured</w:t>
+      </w:r>
+      <w:proofErr w:type="spellEnd"/>
+      <w:r>
+        <w:rPr>
+          <w:rFonts w:cstheme="minorHAnsi"/>
+        </w:rPr>
+        <w:t xml:space="preserve"> </w:t>
+      </w:r>
+      <w:r>
+        <w:rPr>
+          <w:rFonts w:cstheme="minorHAnsi"/>
+        </w:rPr>
+        <w:t xml:space="preserve">shopping carts, labeled as letters corresponding to the </w:t>
+      </w:r>
+      <w:proofErr w:type="spellStart"/>
+      <w:r>
+        <w:rPr>
+          <w:rFonts w:cstheme="minorHAnsi"/>
+        </w:rPr>
+        <w:t>colour</w:t>
+      </w:r>
+      <w:proofErr w:type="spellEnd"/>
+      <w:r>
+        <w:rPr>
+          <w:rFonts w:cstheme="minorHAnsi"/>
+        </w:rPr>
+        <w:t>,</w:t>
       </w:r>
       <w:r>
         <w:rPr>
@@ -124,7 +219,21 @@
         <w:rPr>
           <w:rFonts w:cstheme="minorHAnsi"/>
         </w:rPr>
-        <w:t>The code was developed and tested using Codeblocks and its included GCC compiler</w:t>
+        <w:t xml:space="preserve">The code was developed and tested using </w:t>
+      </w:r>
+      <w:proofErr w:type="spellStart"/>
+      <w:r>
+        <w:rPr>
+          <w:rFonts w:cstheme="minorHAnsi"/>
+        </w:rPr>
+        <w:t>Codeblocks</w:t>
+      </w:r>
+      <w:proofErr w:type="spellEnd"/>
+      <w:r>
+        <w:rPr>
+          <w:rFonts w:cstheme="minorHAnsi"/>
+        </w:rPr>
+        <w:t xml:space="preserve"> and its included GCC compiler</w:t>
       </w:r>
       <w:r>
         <w:rPr>
@@ -167,7 +276,21 @@
           <w:rFonts w:cstheme="minorHAnsi"/>
         </w:rPr>
         <w:tab/>
-        <w:t>To play the game, the player may use Codeblocks to open and run the game's code.</w:t>
+        <w:t xml:space="preserve">To play the game, the player may use </w:t>
+      </w:r>
+      <w:proofErr w:type="spellStart"/>
+      <w:r>
+        <w:rPr>
+          <w:rFonts w:cstheme="minorHAnsi"/>
+        </w:rPr>
+        <w:t>Codeblocks</w:t>
+      </w:r>
+      <w:proofErr w:type="spellEnd"/>
+      <w:r>
+        <w:rPr>
+          <w:rFonts w:cstheme="minorHAnsi"/>
+        </w:rPr>
+        <w:t xml:space="preserve"> to open and run the game's code.</w:t>
       </w:r>
       <w:r>
         <w:rPr>
@@ -179,7 +302,21 @@
         <w:rPr>
           <w:rFonts w:cstheme="minorHAnsi"/>
         </w:rPr>
-        <w:t>r to enter their name, then choose between a computer generate</w:t>
+        <w:t xml:space="preserve">r to enter their name, </w:t>
+      </w:r>
+      <w:proofErr w:type="gramStart"/>
+      <w:r>
+        <w:rPr>
+          <w:rFonts w:cstheme="minorHAnsi"/>
+        </w:rPr>
+        <w:t>then</w:t>
+      </w:r>
+      <w:proofErr w:type="gramEnd"/>
+      <w:r>
+        <w:rPr>
+          <w:rFonts w:cstheme="minorHAnsi"/>
+        </w:rPr>
+        <w:t xml:space="preserve"> choose between a computer generate</w:t>
       </w:r>
       <w:r>
         <w:rPr>
@@ -228,8 +365,16 @@
         <w:rPr>
           <w:rFonts w:cstheme="minorHAnsi"/>
         </w:rPr>
-        <w:t>an area of shopping carts of the same colour</w:t>
-      </w:r>
+        <w:t xml:space="preserve">an area of shopping carts of the same </w:t>
+      </w:r>
+      <w:proofErr w:type="spellStart"/>
+      <w:r>
+        <w:rPr>
+          <w:rFonts w:cstheme="minorHAnsi"/>
+        </w:rPr>
+        <w:t>colour</w:t>
+      </w:r>
+      <w:proofErr w:type="spellEnd"/>
       <w:r>
         <w:rPr>
           <w:rFonts w:cstheme="minorHAnsi"/>
@@ -246,13 +391,27 @@
         <w:rPr>
           <w:rFonts w:cstheme="minorHAnsi"/>
         </w:rPr>
-        <w:t xml:space="preserve"> of the same col</w:t>
-      </w:r>
-      <w:r>
-        <w:rPr>
-          <w:rFonts w:cstheme="minorHAnsi"/>
-        </w:rPr>
-        <w:t xml:space="preserve">our that are adjacent to it and the other </w:t>
+        <w:t xml:space="preserve"> of the same </w:t>
+      </w:r>
+      <w:proofErr w:type="spellStart"/>
+      <w:r>
+        <w:rPr>
+          <w:rFonts w:cstheme="minorHAnsi"/>
+        </w:rPr>
+        <w:t>col</w:t>
+      </w:r>
+      <w:r>
+        <w:rPr>
+          <w:rFonts w:cstheme="minorHAnsi"/>
+        </w:rPr>
+        <w:t>our</w:t>
+      </w:r>
+      <w:proofErr w:type="spellEnd"/>
+      <w:r>
+        <w:rPr>
+          <w:rFonts w:cstheme="minorHAnsi"/>
+        </w:rPr>
+        <w:t xml:space="preserve"> that are adjacent to it and the other </w:t>
       </w:r>
       <w:r>
         <w:rPr>
@@ -264,7 +423,21 @@
         <w:rPr>
           <w:rFonts w:cstheme="minorHAnsi"/>
         </w:rPr>
-        <w:t xml:space="preserve"> around it until an area of same-coloured </w:t>
+        <w:t xml:space="preserve"> around it until an area of same-</w:t>
+      </w:r>
+      <w:proofErr w:type="spellStart"/>
+      <w:r>
+        <w:rPr>
+          <w:rFonts w:cstheme="minorHAnsi"/>
+        </w:rPr>
+        <w:t>coloured</w:t>
+      </w:r>
+      <w:proofErr w:type="spellEnd"/>
+      <w:r>
+        <w:rPr>
+          <w:rFonts w:cstheme="minorHAnsi"/>
+        </w:rPr>
+        <w:t xml:space="preserve"> </w:t>
       </w:r>
       <w:r>
         <w:rPr>
@@ -282,7 +455,21 @@
         <w:rPr>
           <w:rFonts w:cstheme="minorHAnsi"/>
         </w:rPr>
-        <w:t xml:space="preserve"> The game will only accept coordinates that contains shopping carts of the same colour directly adjacent to it. Points are then awarded based on the square of the number of shopping carts cleared that turn. Each turn, points are scored and added until there are no valid moves left to be made.</w:t>
+        <w:t xml:space="preserve"> The game will only accept coordinates that contains shopping carts of the same </w:t>
+      </w:r>
+      <w:proofErr w:type="spellStart"/>
+      <w:r>
+        <w:rPr>
+          <w:rFonts w:cstheme="minorHAnsi"/>
+        </w:rPr>
+        <w:t>colour</w:t>
+      </w:r>
+      <w:proofErr w:type="spellEnd"/>
+      <w:r>
+        <w:rPr>
+          <w:rFonts w:cstheme="minorHAnsi"/>
+        </w:rPr>
+        <w:t xml:space="preserve"> directly adjacent to it. Points are then awarded based on the square of the number of shopping carts cleared that turn. Each turn, points are scored and added until there are no valid moves left to be made.</w:t>
       </w:r>
       <w:r>
         <w:rPr>
@@ -332,8 +519,13 @@
           <w:numId w:val="1"/>
         </w:numPr>
       </w:pPr>
-      <w:r>
-        <w:t>return_int: Changes user inputted coordinates into program accepted ones</w:t>
+      <w:proofErr w:type="spellStart"/>
+      <w:r>
+        <w:t>return_int</w:t>
+      </w:r>
+      <w:proofErr w:type="spellEnd"/>
+      <w:r>
+        <w:t>: Changes user inputted coordinates into program accepted ones</w:t>
       </w:r>
     </w:p>
     <w:p>
@@ -344,9 +536,11 @@
           <w:numId w:val="1"/>
         </w:numPr>
       </w:pPr>
+      <w:proofErr w:type="spellStart"/>
       <w:r>
         <w:t>mate_grid</w:t>
       </w:r>
+      <w:proofErr w:type="spellEnd"/>
       <w:r>
         <w:t xml:space="preserve">:  Copies elements of the </w:t>
       </w:r>
@@ -387,7 +581,10 @@
         </w:numPr>
       </w:pPr>
       <w:r>
-        <w:t xml:space="preserve">expand: Used to highlight elements of grid to be removed </w:t>
+        <w:t>expand: Used to highlight</w:t>
+      </w:r>
+      <w:r>
+        <w:t xml:space="preserve"> and count elements of grid to be removed</w:t>
       </w:r>
       <w:r>
         <w:t>(Appendix B</w:t>
@@ -444,8 +641,13 @@
           <w:numId w:val="1"/>
         </w:numPr>
       </w:pPr>
-      <w:r>
-        <w:t>generate_grid: Used to generate the grid</w:t>
+      <w:proofErr w:type="spellStart"/>
+      <w:r>
+        <w:t>generate_grid</w:t>
+      </w:r>
+      <w:proofErr w:type="spellEnd"/>
+      <w:r>
+        <w:t>: Used to generate the grid</w:t>
       </w:r>
     </w:p>
     <w:p>
@@ -456,8 +658,13 @@
           <w:numId w:val="1"/>
         </w:numPr>
       </w:pPr>
-      <w:r>
-        <w:t xml:space="preserve">read_grid: </w:t>
+      <w:proofErr w:type="spellStart"/>
+      <w:r>
+        <w:t>read_grid</w:t>
+      </w:r>
+      <w:proofErr w:type="spellEnd"/>
+      <w:r>
+        <w:t xml:space="preserve">: </w:t>
       </w:r>
       <w:r>
         <w:t>Used to read grid from a file to use</w:t>
@@ -471,8 +678,13 @@
           <w:numId w:val="1"/>
         </w:numPr>
       </w:pPr>
-      <w:r>
-        <w:t>print_grid: Prints grid into terminal</w:t>
+      <w:proofErr w:type="spellStart"/>
+      <w:r>
+        <w:t>print_grid</w:t>
+      </w:r>
+      <w:proofErr w:type="spellEnd"/>
+      <w:r>
+        <w:t>: Prints grid into terminal</w:t>
       </w:r>
     </w:p>
     <w:p>
@@ -495,8 +707,13 @@
           <w:numId w:val="1"/>
         </w:numPr>
       </w:pPr>
-      <w:r>
-        <w:t>ai_play: Used for A.I play</w:t>
+      <w:proofErr w:type="spellStart"/>
+      <w:r>
+        <w:t>ai_play</w:t>
+      </w:r>
+      <w:proofErr w:type="spellEnd"/>
+      <w:r>
+        <w:t>: Used for A.I play</w:t>
       </w:r>
     </w:p>
     <w:p>
@@ -531,10 +748,26 @@
         <w:t>The program starts off in 'main', which opens the log file and prompts player to enter their name. It then calls 'start', which asks user to choose between a computer generated or custom grid, and human or A.I play. It then calls</w:t>
       </w:r>
       <w:r>
-        <w:t xml:space="preserve"> 'generate_grid' and</w:t>
-      </w:r>
-      <w:r>
-        <w:t xml:space="preserve"> either 'play' or 'ai_play', depending on what was chosen earlier.</w:t>
+        <w:t xml:space="preserve"> '</w:t>
+      </w:r>
+      <w:proofErr w:type="spellStart"/>
+      <w:r>
+        <w:t>generate_grid</w:t>
+      </w:r>
+      <w:proofErr w:type="spellEnd"/>
+      <w:r>
+        <w:t>' and</w:t>
+      </w:r>
+      <w:r>
+        <w:t xml:space="preserve"> either 'play' or '</w:t>
+      </w:r>
+      <w:proofErr w:type="spellStart"/>
+      <w:r>
+        <w:t>ai_play</w:t>
+      </w:r>
+      <w:proofErr w:type="spellEnd"/>
+      <w:r>
+        <w:t>', depending on what was chosen earlier.</w:t>
       </w:r>
       <w:r>
         <w:t xml:space="preserve"> </w:t>
@@ -560,7 +793,15 @@
         <w:t>alternate grid used for testing and remove</w:t>
       </w:r>
       <w:r>
-        <w:t xml:space="preserve"> marked elements, respectively. 'collapse' also shifts elements down and over when there is an empty space below or column to the left, and updates the main grid after elements have been eliminated by calling 'mate_grid'.</w:t>
+        <w:t xml:space="preserve"> marked elements, respectively. 'collapse' also shifts elements down and over when there is an empty space below or column to the left, and updates the main grid after elements have been eliminated by calling '</w:t>
+      </w:r>
+      <w:proofErr w:type="spellStart"/>
+      <w:r>
+        <w:t>mate_grid</w:t>
+      </w:r>
+      <w:proofErr w:type="spellEnd"/>
+      <w:r>
+        <w:t>'.</w:t>
       </w:r>
       <w:r>
         <w:t xml:space="preserve"> </w:t>
@@ -576,6 +817,39 @@
       </w:r>
       <w:r>
         <w:t>The final score is shown and the player is sent back to 'start'.</w:t>
+      </w:r>
+    </w:p>
+    <w:p>
+      <w:r>
+        <w:tab/>
+        <w:t>W</w:t>
+      </w:r>
+      <w:bookmarkStart w:id="0" w:name="_GoBack"/>
+      <w:bookmarkEnd w:id="0"/>
+      <w:r>
+        <w:t>hen ‘</w:t>
+      </w:r>
+      <w:proofErr w:type="spellStart"/>
+      <w:r>
+        <w:t>ai_play</w:t>
+      </w:r>
+      <w:proofErr w:type="spellEnd"/>
+      <w:r>
+        <w:t>’ is called, the program plays the game using the written algorithm. It works by first making a hidden grid, used to determine which c</w:t>
+      </w:r>
+      <w:r>
+        <w:t>oordinate to choose. ‘</w:t>
+      </w:r>
+      <w:proofErr w:type="gramStart"/>
+      <w:r>
+        <w:t>expand</w:t>
+      </w:r>
+      <w:proofErr w:type="gramEnd"/>
+      <w:r>
+        <w:t>’ is called to the hidden grid on every valid coordinate to check which coordinate will give the highest points for that turn. That coordinate will be used to obtain points that turn.</w:t>
+      </w:r>
+      <w:r>
+        <w:t xml:space="preserve"> The program then proceeds as detailed above.</w:t>
       </w:r>
     </w:p>
     <w:p>
@@ -601,7 +875,25 @@
     <w:p>
       <w:r>
         <w:tab/>
-        <w:t xml:space="preserve">This project has been a valuable learning experience for its team members. Jimmy Tieu, as team leader, wrote the report and ensured the team's work quality was up to par and done on time. Anthony Gao, as lead programmer, wrote the </w:t>
+        <w:t xml:space="preserve">This project has been a valuable learning experience for its team members. Jimmy </w:t>
+      </w:r>
+      <w:proofErr w:type="spellStart"/>
+      <w:r>
+        <w:t>Tieu</w:t>
+      </w:r>
+      <w:proofErr w:type="spellEnd"/>
+      <w:r>
+        <w:t xml:space="preserve">, as team leader, wrote the report and ensured the team's work quality was up to par and done on time. Anthony </w:t>
+      </w:r>
+      <w:proofErr w:type="spellStart"/>
+      <w:proofErr w:type="gramStart"/>
+      <w:r>
+        <w:t>Gao</w:t>
+      </w:r>
+      <w:proofErr w:type="spellEnd"/>
+      <w:proofErr w:type="gramEnd"/>
+      <w:r>
+        <w:t xml:space="preserve">, as lead programmer, wrote the </w:t>
       </w:r>
       <w:r>
         <w:t>key functions that made the program work as intended. Richard Shang Guan, as A.I developer, developed the algorithm for the program's computer play mode.</w:t>
@@ -609,8 +901,26 @@
       <w:r>
         <w:t xml:space="preserve"> </w:t>
       </w:r>
-      <w:r>
-        <w:t>Zipeng Cai, as head of communications and quality assurance, ensured that the program had no errors and followed all instructions given</w:t>
+      <w:proofErr w:type="spellStart"/>
+      <w:r>
+        <w:t>Zipeng</w:t>
+      </w:r>
+      <w:proofErr w:type="spellEnd"/>
+      <w:r>
+        <w:t xml:space="preserve"> </w:t>
+      </w:r>
+      <w:proofErr w:type="spellStart"/>
+      <w:proofErr w:type="gramStart"/>
+      <w:r>
+        <w:t>Cai</w:t>
+      </w:r>
+      <w:proofErr w:type="spellEnd"/>
+      <w:proofErr w:type="gramEnd"/>
+      <w:r>
+        <w:t>, as head of communications and quality assurance, ensured that the program had no errors and followed all instructions given</w:t>
+      </w:r>
+      <w:r>
+        <w:t xml:space="preserve"> by instructors</w:t>
       </w:r>
       <w:r>
         <w:t>.</w:t>
@@ -623,12 +933,43 @@
           <w:u w:val="single"/>
         </w:rPr>
       </w:pPr>
-      <w:r>
+    </w:p>
+    <w:p>
+      <w:pPr>
         <w:rPr>
           <w:b/>
           <w:u w:val="single"/>
         </w:rPr>
-        <w:t>Appendix A - Hidden features</w:t>
+      </w:pPr>
+    </w:p>
+    <w:p>
+      <w:pPr>
+        <w:rPr>
+          <w:b/>
+          <w:u w:val="single"/>
+        </w:rPr>
+      </w:pPr>
+      <w:r>
+        <w:rPr>
+          <w:b/>
+          <w:u w:val="single"/>
+        </w:rPr>
+        <w:lastRenderedPageBreak/>
+        <w:t xml:space="preserve">Appendix A - </w:t>
+      </w:r>
+      <w:r>
+        <w:rPr>
+          <w:b/>
+          <w:u w:val="single"/>
+        </w:rPr>
+        <w:t>Neat</w:t>
+      </w:r>
+      <w:r>
+        <w:rPr>
+          <w:b/>
+          <w:u w:val="single"/>
+        </w:rPr>
+        <w:t xml:space="preserve"> features</w:t>
       </w:r>
     </w:p>
     <w:p>
@@ -664,7 +1005,15 @@
         </w:numPr>
       </w:pPr>
       <w:r>
-        <w:t>Ability to output the shopping carts as colours in the terminal</w:t>
+        <w:t xml:space="preserve">Ability to output the shopping carts as </w:t>
+      </w:r>
+      <w:proofErr w:type="spellStart"/>
+      <w:r>
+        <w:t>colours</w:t>
+      </w:r>
+      <w:proofErr w:type="spellEnd"/>
+      <w:r>
+        <w:t xml:space="preserve"> in the terminal</w:t>
       </w:r>
     </w:p>
     <w:p>
@@ -688,8 +1037,16 @@
         </w:numPr>
       </w:pPr>
       <w:r>
-        <w:lastRenderedPageBreak/>
-        <w:t>Asks user for name, as a quality</w:t>
+        <w:t xml:space="preserve">Asks user for name, as a </w:t>
+      </w:r>
+      <w:r>
+        <w:t>"</w:t>
+      </w:r>
+      <w:r>
+        <w:t>quality</w:t>
+      </w:r>
+      <w:r>
+        <w:t xml:space="preserve"> of life" addition</w:t>
       </w:r>
     </w:p>
     <w:p>
@@ -701,7 +1058,15 @@
         </w:numPr>
       </w:pPr>
       <w:r>
-        <w:t>Grid generation made for a slightly higher chance of same-coloured shopping carts to be together</w:t>
+        <w:t>Grid generation made for a slightly higher chance of same-</w:t>
+      </w:r>
+      <w:proofErr w:type="spellStart"/>
+      <w:r>
+        <w:t>coloured</w:t>
+      </w:r>
+      <w:proofErr w:type="spellEnd"/>
+      <w:r>
+        <w:t xml:space="preserve"> shopping carts to be together</w:t>
       </w:r>
     </w:p>
     <w:p>
@@ -730,7 +1095,28 @@
     <w:p>
       <w:r>
         <w:tab/>
-        <w:t>The function 'expand' is the most important part of the program, as it is used every turn to mark which functions to remove.</w:t>
+        <w:t>The</w:t>
+      </w:r>
+      <w:r>
+        <w:t xml:space="preserve"> recursive</w:t>
+      </w:r>
+      <w:r>
+        <w:t xml:space="preserve"> function 'expand' is the most important part of the program, as it is used every turn to mark which functions to remove.</w:t>
+      </w:r>
+      <w:r>
+        <w:t xml:space="preserve"> It first checks if the coordinates inputted exist on the grid. If it doesn't, it exits the function.</w:t>
+      </w:r>
+      <w:r>
+        <w:t xml:space="preserve"> It then capitalizes the element in the given coordinate to mark</w:t>
+      </w:r>
+      <w:r>
+        <w:t xml:space="preserve"> it</w:t>
+      </w:r>
+      <w:r>
+        <w:t xml:space="preserve">. If the function was called from 'possible', then it immediately returns to it at this point for efficiency. If not, the function then checks the elements directly vertical and horizontal to </w:t>
+      </w:r>
+      <w:r>
+        <w:t>it, and if they are the same, calls 'expand' on that coordinate. This continues until the function finishes checking that there are no more elements to capitalize. It returns 'steps', which was incremented every time 'expand' ran, which indicates the number of elements removed that turn and thus used to calculate points obtained that turn.</w:t>
       </w:r>
     </w:p>
     <w:p>
@@ -799,8 +1185,8 @@
 </file>
 
 <file path=word/endnotes.xml><?xml version="1.0" encoding="utf-8"?>
-<w:endnotes xmlns:ve="http://schemas.openxmlformats.org/markup-compatibility/2006" xmlns:o="urn:schemas-microsoft-com:office:office" xmlns:r="http://schemas.openxmlformats.org/officeDocument/2006/relationships" xmlns:m="http://schemas.openxmlformats.org/officeDocument/2006/math" xmlns:v="urn:schemas-microsoft-com:vml" xmlns:wp="http://schemas.openxmlformats.org/drawingml/2006/wordprocessingDrawing" xmlns:w10="urn:schemas-microsoft-com:office:word" xmlns:w="http://schemas.openxmlformats.org/wordprocessingml/2006/main" xmlns:wne="http://schemas.microsoft.com/office/word/2006/wordml">
-  <w:endnote w:type="separator" w:id="0">
+<w:endnotes xmlns:wpc="http://schemas.microsoft.com/office/word/2010/wordprocessingCanvas" xmlns:mc="http://schemas.openxmlformats.org/markup-compatibility/2006" xmlns:o="urn:schemas-microsoft-com:office:office" xmlns:r="http://schemas.openxmlformats.org/officeDocument/2006/relationships" xmlns:m="http://schemas.openxmlformats.org/officeDocument/2006/math" xmlns:v="urn:schemas-microsoft-com:vml" xmlns:wp14="http://schemas.microsoft.com/office/word/2010/wordprocessingDrawing" xmlns:wp="http://schemas.openxmlformats.org/drawingml/2006/wordprocessingDrawing" xmlns:w10="urn:schemas-microsoft-com:office:word" xmlns:w="http://schemas.openxmlformats.org/wordprocessingml/2006/main" xmlns:w14="http://schemas.microsoft.com/office/word/2010/wordml" xmlns:wpg="http://schemas.microsoft.com/office/word/2010/wordprocessingGroup" xmlns:wpi="http://schemas.microsoft.com/office/word/2010/wordprocessingInk" xmlns:wne="http://schemas.microsoft.com/office/word/2006/wordml" xmlns:wps="http://schemas.microsoft.com/office/word/2010/wordprocessingShape" mc:Ignorable="w14 wp14">
+  <w:endnote w:type="separator" w:id="-1">
     <w:p>
       <w:pPr>
         <w:spacing w:after="0" w:line="240" w:lineRule="auto"/>
@@ -810,7 +1196,7 @@
       </w:r>
     </w:p>
   </w:endnote>
-  <w:endnote w:type="continuationSeparator" w:id="1">
+  <w:endnote w:type="continuationSeparator" w:id="0">
     <w:p>
       <w:pPr>
         <w:spacing w:after="0" w:line="240" w:lineRule="auto"/>
@@ -824,8 +1210,8 @@
 </file>
 
 <file path=word/footnotes.xml><?xml version="1.0" encoding="utf-8"?>
-<w:footnotes xmlns:ve="http://schemas.openxmlformats.org/markup-compatibility/2006" xmlns:o="urn:schemas-microsoft-com:office:office" xmlns:r="http://schemas.openxmlformats.org/officeDocument/2006/relationships" xmlns:m="http://schemas.openxmlformats.org/officeDocument/2006/math" xmlns:v="urn:schemas-microsoft-com:vml" xmlns:wp="http://schemas.openxmlformats.org/drawingml/2006/wordprocessingDrawing" xmlns:w10="urn:schemas-microsoft-com:office:word" xmlns:w="http://schemas.openxmlformats.org/wordprocessingml/2006/main" xmlns:wne="http://schemas.microsoft.com/office/word/2006/wordml">
-  <w:footnote w:type="separator" w:id="0">
+<w:footnotes xmlns:wpc="http://schemas.microsoft.com/office/word/2010/wordprocessingCanvas" xmlns:mc="http://schemas.openxmlformats.org/markup-compatibility/2006" xmlns:o="urn:schemas-microsoft-com:office:office" xmlns:r="http://schemas.openxmlformats.org/officeDocument/2006/relationships" xmlns:m="http://schemas.openxmlformats.org/officeDocument/2006/math" xmlns:v="urn:schemas-microsoft-com:vml" xmlns:wp14="http://schemas.microsoft.com/office/word/2010/wordprocessingDrawing" xmlns:wp="http://schemas.openxmlformats.org/drawingml/2006/wordprocessingDrawing" xmlns:w10="urn:schemas-microsoft-com:office:word" xmlns:w="http://schemas.openxmlformats.org/wordprocessingml/2006/main" xmlns:w14="http://schemas.microsoft.com/office/word/2010/wordml" xmlns:wpg="http://schemas.microsoft.com/office/word/2010/wordprocessingGroup" xmlns:wpi="http://schemas.microsoft.com/office/word/2010/wordprocessingInk" xmlns:wne="http://schemas.microsoft.com/office/word/2006/wordml" xmlns:wps="http://schemas.microsoft.com/office/word/2010/wordprocessingShape" mc:Ignorable="w14 wp14">
+  <w:footnote w:type="separator" w:id="-1">
     <w:p>
       <w:pPr>
         <w:spacing w:after="0" w:line="240" w:lineRule="auto"/>
@@ -835,7 +1221,7 @@
       </w:r>
     </w:p>
   </w:footnote>
-  <w:footnote w:type="continuationSeparator" w:id="1">
+  <w:footnote w:type="continuationSeparator" w:id="0">
     <w:p>
       <w:pPr>
         <w:spacing w:after="0" w:line="240" w:lineRule="auto"/>
@@ -849,7 +1235,7 @@
 </file>
 
 <file path=word/numbering.xml><?xml version="1.0" encoding="utf-8"?>
-<w:numbering xmlns:ve="http://schemas.openxmlformats.org/markup-compatibility/2006" xmlns:o="urn:schemas-microsoft-com:office:office" xmlns:r="http://schemas.openxmlformats.org/officeDocument/2006/relationships" xmlns:m="http://schemas.openxmlformats.org/officeDocument/2006/math" xmlns:v="urn:schemas-microsoft-com:vml" xmlns:wp="http://schemas.openxmlformats.org/drawingml/2006/wordprocessingDrawing" xmlns:w10="urn:schemas-microsoft-com:office:word" xmlns:w="http://schemas.openxmlformats.org/wordprocessingml/2006/main" xmlns:wne="http://schemas.microsoft.com/office/word/2006/wordml">
+<w:numbering xmlns:wpc="http://schemas.microsoft.com/office/word/2010/wordprocessingCanvas" xmlns:mc="http://schemas.openxmlformats.org/markup-compatibility/2006" xmlns:o="urn:schemas-microsoft-com:office:office" xmlns:r="http://schemas.openxmlformats.org/officeDocument/2006/relationships" xmlns:m="http://schemas.openxmlformats.org/officeDocument/2006/math" xmlns:v="urn:schemas-microsoft-com:vml" xmlns:wp14="http://schemas.microsoft.com/office/word/2010/wordprocessingDrawing" xmlns:wp="http://schemas.openxmlformats.org/drawingml/2006/wordprocessingDrawing" xmlns:w10="urn:schemas-microsoft-com:office:word" xmlns:w="http://schemas.openxmlformats.org/wordprocessingml/2006/main" xmlns:w14="http://schemas.microsoft.com/office/word/2010/wordml" xmlns:wpg="http://schemas.microsoft.com/office/word/2010/wordprocessingGroup" xmlns:wpi="http://schemas.microsoft.com/office/word/2010/wordprocessingInk" xmlns:wne="http://schemas.microsoft.com/office/word/2006/wordml" xmlns:wps="http://schemas.microsoft.com/office/word/2010/wordprocessingShape" mc:Ignorable="w14 wp14">
   <w:abstractNum w:abstractNumId="0">
     <w:nsid w:val="5C405AD0"/>
     <w:multiLevelType w:val="hybridMultilevel"/>
@@ -1086,7 +1472,7 @@
 </file>
 
 <file path=word/styles.xml><?xml version="1.0" encoding="utf-8"?>
-<w:styles xmlns:r="http://schemas.openxmlformats.org/officeDocument/2006/relationships" xmlns:w="http://schemas.openxmlformats.org/wordprocessingml/2006/main">
+<w:styles xmlns:mc="http://schemas.openxmlformats.org/markup-compatibility/2006" xmlns:r="http://schemas.openxmlformats.org/officeDocument/2006/relationships" xmlns:w="http://schemas.openxmlformats.org/wordprocessingml/2006/main" xmlns:w14="http://schemas.microsoft.com/office/word/2010/wordml" mc:Ignorable="w14">
   <w:docDefaults>
     <w:rPrDefault>
       <w:rPr>
@@ -1257,7 +1643,6 @@
     <w:uiPriority w:val="99"/>
     <w:semiHidden/>
     <w:unhideWhenUsed/>
-    <w:qFormat/>
     <w:tblPr>
       <w:tblInd w:w="0" w:type="dxa"/>
       <w:tblCellMar>
@@ -1366,6 +1751,196 @@
       <w:ind w:left="720"/>
       <w:contextualSpacing/>
     </w:pPr>
+  </w:style>
+</w:styles>
+</file>
+
+<file path=word/stylesWithEffects.xml><?xml version="1.0" encoding="utf-8"?>
+<w:styles xmlns:wpc="http://schemas.microsoft.com/office/word/2010/wordprocessingCanvas" xmlns:mc="http://schemas.openxmlformats.org/markup-compatibility/2006" xmlns:o="urn:schemas-microsoft-com:office:office" xmlns:r="http://schemas.openxmlformats.org/officeDocument/2006/relationships" xmlns:m="http://schemas.openxmlformats.org/officeDocument/2006/math" xmlns:v="urn:schemas-microsoft-com:vml" xmlns:wp14="http://schemas.microsoft.com/office/word/2010/wordprocessingDrawing" xmlns:wp="http://schemas.openxmlformats.org/drawingml/2006/wordprocessingDrawing" xmlns:w10="urn:schemas-microsoft-com:office:word" xmlns:w="http://schemas.openxmlformats.org/wordprocessingml/2006/main" xmlns:w14="http://schemas.microsoft.com/office/word/2010/wordml" xmlns:wpg="http://schemas.microsoft.com/office/word/2010/wordprocessingGroup" xmlns:wpi="http://schemas.microsoft.com/office/word/2010/wordprocessingInk" xmlns:wne="http://schemas.microsoft.com/office/word/2006/wordml" xmlns:wps="http://schemas.microsoft.com/office/word/2010/wordprocessingShape" mc:Ignorable="w14 wp14">
+  <w:docDefaults>
+    <w:rPrDefault>
+      <w:rPr>
+        <w:rFonts w:asciiTheme="minorHAnsi" w:eastAsiaTheme="minorEastAsia" w:hAnsiTheme="minorHAnsi" w:cstheme="minorBidi"/>
+        <w:sz w:val="22"/>
+        <w:szCs w:val="22"/>
+        <w:lang w:val="en-US" w:eastAsia="en-US" w:bidi="ar-SA"/>
+      </w:rPr>
+    </w:rPrDefault>
+    <w:pPrDefault>
+      <w:pPr>
+        <w:spacing w:after="200" w:line="276" w:lineRule="auto"/>
+      </w:pPr>
+    </w:pPrDefault>
+  </w:docDefaults>
+  <w:latentStyles w:defLockedState="0" w:defUIPriority="99" w:defSemiHidden="1" w:defUnhideWhenUsed="1" w:defQFormat="0" w:count="267">
+    <w:lsdException w:name="Normal" w:semiHidden="0" w:uiPriority="0" w:unhideWhenUsed="0" w:qFormat="1"/>
+    <w:lsdException w:name="heading 1" w:semiHidden="0" w:uiPriority="9" w:unhideWhenUsed="0" w:qFormat="1"/>
+    <w:lsdException w:name="heading 2" w:uiPriority="9" w:qFormat="1"/>
+    <w:lsdException w:name="heading 3" w:uiPriority="9" w:qFormat="1"/>
+    <w:lsdException w:name="heading 4" w:uiPriority="9" w:qFormat="1"/>
+    <w:lsdException w:name="heading 5" w:uiPriority="9" w:qFormat="1"/>
+    <w:lsdException w:name="heading 6" w:uiPriority="9" w:qFormat="1"/>
+    <w:lsdException w:name="heading 7" w:uiPriority="9" w:qFormat="1"/>
+    <w:lsdException w:name="heading 8" w:uiPriority="9" w:qFormat="1"/>
+    <w:lsdException w:name="heading 9" w:uiPriority="9" w:qFormat="1"/>
+    <w:lsdException w:name="toc 1" w:uiPriority="39"/>
+    <w:lsdException w:name="toc 2" w:uiPriority="39"/>
+    <w:lsdException w:name="toc 3" w:uiPriority="39"/>
+    <w:lsdException w:name="toc 4" w:uiPriority="39"/>
+    <w:lsdException w:name="toc 5" w:uiPriority="39"/>
+    <w:lsdException w:name="toc 6" w:uiPriority="39"/>
+    <w:lsdException w:name="toc 7" w:uiPriority="39"/>
+    <w:lsdException w:name="toc 8" w:uiPriority="39"/>
+    <w:lsdException w:name="toc 9" w:uiPriority="39"/>
+    <w:lsdException w:name="caption" w:uiPriority="35" w:qFormat="1"/>
+    <w:lsdException w:name="Title" w:semiHidden="0" w:uiPriority="10" w:unhideWhenUsed="0" w:qFormat="1"/>
+    <w:lsdException w:name="Default Paragraph Font" w:uiPriority="1"/>
+    <w:lsdException w:name="Subtitle" w:semiHidden="0" w:uiPriority="11" w:unhideWhenUsed="0" w:qFormat="1"/>
+    <w:lsdException w:name="Strong" w:semiHidden="0" w:uiPriority="22" w:unhideWhenUsed="0" w:qFormat="1"/>
+    <w:lsdException w:name="Emphasis" w:semiHidden="0" w:uiPriority="20" w:unhideWhenUsed="0" w:qFormat="1"/>
+    <w:lsdException w:name="Table Grid" w:semiHidden="0" w:uiPriority="59" w:unhideWhenUsed="0"/>
+    <w:lsdException w:name="Placeholder Text" w:unhideWhenUsed="0"/>
+    <w:lsdException w:name="No Spacing" w:semiHidden="0" w:uiPriority="1" w:unhideWhenUsed="0" w:qFormat="1"/>
+    <w:lsdException w:name="Light Shading" w:semiHidden="0" w:uiPriority="60" w:unhideWhenUsed="0"/>
+    <w:lsdException w:name="Light List" w:semiHidden="0" w:uiPriority="61" w:unhideWhenUsed="0"/>
+    <w:lsdException w:name="Light Grid" w:semiHidden="0" w:uiPriority="62" w:unhideWhenUsed="0"/>
+    <w:lsdException w:name="Medium Shading 1" w:semiHidden="0" w:uiPriority="63" w:unhideWhenUsed="0"/>
+    <w:lsdException w:name="Medium Shading 2" w:semiHidden="0" w:uiPriority="64" w:unhideWhenUsed="0"/>
+    <w:lsdException w:name="Medium List 1" w:semiHidden="0" w:uiPriority="65" w:unhideWhenUsed="0"/>
+    <w:lsdException w:name="Medium List 2" w:semiHidden="0" w:uiPriority="66" w:unhideWhenUsed="0"/>
+    <w:lsdException w:name="Medium Grid 1" w:semiHidden="0" w:uiPriority="67" w:unhideWhenUsed="0"/>
+    <w:lsdException w:name="Medium Grid 2" w:semiHidden="0" w:uiPriority="68" w:unhideWhenUsed="0"/>
+    <w:lsdException w:name="Medium Grid 3" w:semiHidden="0" w:uiPriority="69" w:unhideWhenUsed="0"/>
+    <w:lsdException w:name="Dark List" w:semiHidden="0" w:uiPriority="70" w:unhideWhenUsed="0"/>
+    <w:lsdException w:name="Colorful Shading" w:semiHidden="0" w:uiPriority="71" w:unhideWhenUsed="0"/>
+    <w:lsdException w:name="Colorful List" w:semiHidden="0" w:uiPriority="72" w:unhideWhenUsed="0"/>
+    <w:lsdException w:name="Colorful Grid" w:semiHidden="0" w:uiPriority="73" w:unhideWhenUsed="0"/>
+    <w:lsdException w:name="Light Shading Accent 1" w:semiHidden="0" w:uiPriority="60" w:unhideWhenUsed="0"/>
+    <w:lsdException w:name="Light List Accent 1" w:semiHidden="0" w:uiPriority="61" w:unhideWhenUsed="0"/>
+    <w:lsdException w:name="Light Grid Accent 1" w:semiHidden="0" w:uiPriority="62" w:unhideWhenUsed="0"/>
+    <w:lsdException w:name="Medium Shading 1 Accent 1" w:semiHidden="0" w:uiPriority="63" w:unhideWhenUsed="0"/>
+    <w:lsdException w:name="Medium Shading 2 Accent 1" w:semiHidden="0" w:uiPriority="64" w:unhideWhenUsed="0"/>
+    <w:lsdException w:name="Medium List 1 Accent 1" w:semiHidden="0" w:uiPriority="65" w:unhideWhenUsed="0"/>
+    <w:lsdException w:name="Revision" w:unhideWhenUsed="0"/>
+    <w:lsdException w:name="List Paragraph" w:semiHidden="0" w:uiPriority="34" w:unhideWhenUsed="0" w:qFormat="1"/>
+    <w:lsdException w:name="Quote" w:semiHidden="0" w:uiPriority="29" w:unhideWhenUsed="0" w:qFormat="1"/>
+    <w:lsdException w:name="Intense Quote" w:semiHidden="0" w:uiPriority="30" w:unhideWhenUsed="0" w:qFormat="1"/>
+    <w:lsdException w:name="Medium List 2 Accent 1" w:semiHidden="0" w:uiPriority="66" w:unhideWhenUsed="0"/>
+    <w:lsdException w:name="Medium Grid 1 Accent 1" w:semiHidden="0" w:uiPriority="67" w:unhideWhenUsed="0"/>
+    <w:lsdException w:name="Medium Grid 2 Accent 1" w:semiHidden="0" w:uiPriority="68" w:unhideWhenUsed="0"/>
+    <w:lsdException w:name="Medium Grid 3 Accent 1" w:semiHidden="0" w:uiPriority="69" w:unhideWhenUsed="0"/>
+    <w:lsdException w:name="Dark List Accent 1" w:semiHidden="0" w:uiPriority="70" w:unhideWhenUsed="0"/>
+    <w:lsdException w:name="Colorful Shading Accent 1" w:semiHidden="0" w:uiPriority="71" w:unhideWhenUsed="0"/>
+    <w:lsdException w:name="Colorful List Accent 1" w:semiHidden="0" w:uiPriority="72" w:unhideWhenUsed="0"/>
+    <w:lsdException w:name="Colorful Grid Accent 1" w:semiHidden="0" w:uiPriority="73" w:unhideWhenUsed="0"/>
+    <w:lsdException w:name="Light Shading Accent 2" w:semiHidden="0" w:uiPriority="60" w:unhideWhenUsed="0"/>
+    <w:lsdException w:name="Light List Accent 2" w:semiHidden="0" w:uiPriority="61" w:unhideWhenUsed="0"/>
+    <w:lsdException w:name="Light Grid Accent 2" w:semiHidden="0" w:uiPriority="62" w:unhideWhenUsed="0"/>
+    <w:lsdException w:name="Medium Shading 1 Accent 2" w:semiHidden="0" w:uiPriority="63" w:unhideWhenUsed="0"/>
+    <w:lsdException w:name="Medium Shading 2 Accent 2" w:semiHidden="0" w:uiPriority="64" w:unhideWhenUsed="0"/>
+    <w:lsdException w:name="Medium List 1 Accent 2" w:semiHidden="0" w:uiPriority="65" w:unhideWhenUsed="0"/>
+    <w:lsdException w:name="Medium List 2 Accent 2" w:semiHidden="0" w:uiPriority="66" w:unhideWhenUsed="0"/>
+    <w:lsdException w:name="Medium Grid 1 Accent 2" w:semiHidden="0" w:uiPriority="67" w:unhideWhenUsed="0"/>
+    <w:lsdException w:name="Medium Grid 2 Accent 2" w:semiHidden="0" w:uiPriority="68" w:unhideWhenUsed="0"/>
+    <w:lsdException w:name="Medium Grid 3 Accent 2" w:semiHidden="0" w:uiPriority="69" w:unhideWhenUsed="0"/>
+    <w:lsdException w:name="Dark List Accent 2" w:semiHidden="0" w:uiPriority="70" w:unhideWhenUsed="0"/>
+    <w:lsdException w:name="Colorful Shading Accent 2" w:semiHidden="0" w:uiPriority="71" w:unhideWhenUsed="0"/>
+    <w:lsdException w:name="Colorful List Accent 2" w:semiHidden="0" w:uiPriority="72" w:unhideWhenUsed="0"/>
+    <w:lsdException w:name="Colorful Grid Accent 2" w:semiHidden="0" w:uiPriority="73" w:unhideWhenUsed="0"/>
+    <w:lsdException w:name="Light Shading Accent 3" w:semiHidden="0" w:uiPriority="60" w:unhideWhenUsed="0"/>
+    <w:lsdException w:name="Light List Accent 3" w:semiHidden="0" w:uiPriority="61" w:unhideWhenUsed="0"/>
+    <w:lsdException w:name="Light Grid Accent 3" w:semiHidden="0" w:uiPriority="62" w:unhideWhenUsed="0"/>
+    <w:lsdException w:name="Medium Shading 1 Accent 3" w:semiHidden="0" w:uiPriority="63" w:unhideWhenUsed="0"/>
+    <w:lsdException w:name="Medium Shading 2 Accent 3" w:semiHidden="0" w:uiPriority="64" w:unhideWhenUsed="0"/>
+    <w:lsdException w:name="Medium List 1 Accent 3" w:semiHidden="0" w:uiPriority="65" w:unhideWhenUsed="0"/>
+    <w:lsdException w:name="Medium List 2 Accent 3" w:semiHidden="0" w:uiPriority="66" w:unhideWhenUsed="0"/>
+    <w:lsdException w:name="Medium Grid 1 Accent 3" w:semiHidden="0" w:uiPriority="67" w:unhideWhenUsed="0"/>
+    <w:lsdException w:name="Medium Grid 2 Accent 3" w:semiHidden="0" w:uiPriority="68" w:unhideWhenUsed="0"/>
+    <w:lsdException w:name="Medium Grid 3 Accent 3" w:semiHidden="0" w:uiPriority="69" w:unhideWhenUsed="0"/>
+    <w:lsdException w:name="Dark List Accent 3" w:semiHidden="0" w:uiPriority="70" w:unhideWhenUsed="0"/>
+    <w:lsdException w:name="Colorful Shading Accent 3" w:semiHidden="0" w:uiPriority="71" w:unhideWhenUsed="0"/>
+    <w:lsdException w:name="Colorful List Accent 3" w:semiHidden="0" w:uiPriority="72" w:unhideWhenUsed="0"/>
+    <w:lsdException w:name="Colorful Grid Accent 3" w:semiHidden="0" w:uiPriority="73" w:unhideWhenUsed="0"/>
+    <w:lsdException w:name="Light Shading Accent 4" w:semiHidden="0" w:uiPriority="60" w:unhideWhenUsed="0"/>
+    <w:lsdException w:name="Light List Accent 4" w:semiHidden="0" w:uiPriority="61" w:unhideWhenUsed="0"/>
+    <w:lsdException w:name="Light Grid Accent 4" w:semiHidden="0" w:uiPriority="62" w:unhideWhenUsed="0"/>
+    <w:lsdException w:name="Medium Shading 1 Accent 4" w:semiHidden="0" w:uiPriority="63" w:unhideWhenUsed="0"/>
+    <w:lsdException w:name="Medium Shading 2 Accent 4" w:semiHidden="0" w:uiPriority="64" w:unhideWhenUsed="0"/>
+    <w:lsdException w:name="Medium List 1 Accent 4" w:semiHidden="0" w:uiPriority="65" w:unhideWhenUsed="0"/>
+    <w:lsdException w:name="Medium List 2 Accent 4" w:semiHidden="0" w:uiPriority="66" w:unhideWhenUsed="0"/>
+    <w:lsdException w:name="Medium Grid 1 Accent 4" w:semiHidden="0" w:uiPriority="67" w:unhideWhenUsed="0"/>
+    <w:lsdException w:name="Medium Grid 2 Accent 4" w:semiHidden="0" w:uiPriority="68" w:unhideWhenUsed="0"/>
+    <w:lsdException w:name="Medium Grid 3 Accent 4" w:semiHidden="0" w:uiPriority="69" w:unhideWhenUsed="0"/>
+    <w:lsdException w:name="Dark List Accent 4" w:semiHidden="0" w:uiPriority="70" w:unhideWhenUsed="0"/>
+    <w:lsdException w:name="Colorful Shading Accent 4" w:semiHidden="0" w:uiPriority="71" w:unhideWhenUsed="0"/>
+    <w:lsdException w:name="Colorful List Accent 4" w:semiHidden="0" w:uiPriority="72" w:unhideWhenUsed="0"/>
+    <w:lsdException w:name="Colorful Grid Accent 4" w:semiHidden="0" w:uiPriority="73" w:unhideWhenUsed="0"/>
+    <w:lsdException w:name="Light Shading Accent 5" w:semiHidden="0" w:uiPriority="60" w:unhideWhenUsed="0"/>
+    <w:lsdException w:name="Light List Accent 5" w:semiHidden="0" w:uiPriority="61" w:unhideWhenUsed="0"/>
+    <w:lsdException w:name="Light Grid Accent 5" w:semiHidden="0" w:uiPriority="62" w:unhideWhenUsed="0"/>
+    <w:lsdException w:name="Medium Shading 1 Accent 5" w:semiHidden="0" w:uiPriority="63" w:unhideWhenUsed="0"/>
+    <w:lsdException w:name="Medium Shading 2 Accent 5" w:semiHidden="0" w:uiPriority="64" w:unhideWhenUsed="0"/>
+    <w:lsdException w:name="Medium List 1 Accent 5" w:semiHidden="0" w:uiPriority="65" w:unhideWhenUsed="0"/>
+    <w:lsdException w:name="Medium List 2 Accent 5" w:semiHidden="0" w:uiPriority="66" w:unhideWhenUsed="0"/>
+    <w:lsdException w:name="Medium Grid 1 Accent 5" w:semiHidden="0" w:uiPriority="67" w:unhideWhenUsed="0"/>
+    <w:lsdException w:name="Medium Grid 2 Accent 5" w:semiHidden="0" w:uiPriority="68" w:unhideWhenUsed="0"/>
+    <w:lsdException w:name="Medium Grid 3 Accent 5" w:semiHidden="0" w:uiPriority="69" w:unhideWhenUsed="0"/>
+    <w:lsdException w:name="Dark List Accent 5" w:semiHidden="0" w:uiPriority="70" w:unhideWhenUsed="0"/>
+    <w:lsdException w:name="Colorful Shading Accent 5" w:semiHidden="0" w:uiPriority="71" w:unhideWhenUsed="0"/>
+    <w:lsdException w:name="Colorful List Accent 5" w:semiHidden="0" w:uiPriority="72" w:unhideWhenUsed="0"/>
+    <w:lsdException w:name="Colorful Grid Accent 5" w:semiHidden="0" w:uiPriority="73" w:unhideWhenUsed="0"/>
+    <w:lsdException w:name="Light Shading Accent 6" w:semiHidden="0" w:uiPriority="60" w:unhideWhenUsed="0"/>
+    <w:lsdException w:name="Light List Accent 6" w:semiHidden="0" w:uiPriority="61" w:unhideWhenUsed="0"/>
+    <w:lsdException w:name="Light Grid Accent 6" w:semiHidden="0" w:uiPriority="62" w:unhideWhenUsed="0"/>
+    <w:lsdException w:name="Medium Shading 1 Accent 6" w:semiHidden="0" w:uiPriority="63" w:unhideWhenUsed="0"/>
+    <w:lsdException w:name="Medium Shading 2 Accent 6" w:semiHidden="0" w:uiPriority="64" w:unhideWhenUsed="0"/>
+    <w:lsdException w:name="Medium List 1 Accent 6" w:semiHidden="0" w:uiPriority="65" w:unhideWhenUsed="0"/>
+    <w:lsdException w:name="Medium List 2 Accent 6" w:semiHidden="0" w:uiPriority="66" w:unhideWhenUsed="0"/>
+    <w:lsdException w:name="Medium Grid 1 Accent 6" w:semiHidden="0" w:uiPriority="67" w:unhideWhenUsed="0"/>
+    <w:lsdException w:name="Medium Grid 2 Accent 6" w:semiHidden="0" w:uiPriority="68" w:unhideWhenUsed="0"/>
+    <w:lsdException w:name="Medium Grid 3 Accent 6" w:semiHidden="0" w:uiPriority="69" w:unhideWhenUsed="0"/>
+    <w:lsdException w:name="Dark List Accent 6" w:semiHidden="0" w:uiPriority="70" w:unhideWhenUsed="0"/>
+    <w:lsdException w:name="Colorful Shading Accent 6" w:semiHidden="0" w:uiPriority="71" w:unhideWhenUsed="0"/>
+    <w:lsdException w:name="Colorful List Accent 6" w:semiHidden="0" w:uiPriority="72" w:unhideWhenUsed="0"/>
+    <w:lsdException w:name="Colorful Grid Accent 6" w:semiHidden="0" w:uiPriority="73" w:unhideWhenUsed="0"/>
+    <w:lsdException w:name="Subtle Emphasis" w:semiHidden="0" w:uiPriority="19" w:unhideWhenUsed="0" w:qFormat="1"/>
+    <w:lsdException w:name="Intense Emphasis" w:semiHidden="0" w:uiPriority="21" w:unhideWhenUsed="0" w:qFormat="1"/>
+    <w:lsdException w:name="Subtle Reference" w:semiHidden="0" w:uiPriority="31" w:unhideWhenUsed="0" w:qFormat="1"/>
+    <w:lsdException w:name="Intense Reference" w:semiHidden="0" w:uiPriority="32" w:unhideWhenUsed="0" w:qFormat="1"/>
+    <w:lsdException w:name="Book Title" w:semiHidden="0" w:uiPriority="33" w:unhideWhenUsed="0" w:qFormat="1"/>
+    <w:lsdException w:name="Bibliography" w:uiPriority="37"/>
+    <w:lsdException w:name="TOC Heading" w:uiPriority="39" w:qFormat="1"/>
+  </w:latentStyles>
+  <w:style w:type="paragraph" w:default="1" w:styleId="Normal">
+    <w:name w:val="Normal"/>
+    <w:qFormat/>
+  </w:style>
+  <w:style w:type="character" w:default="1" w:styleId="DefaultParagraphFont">
+    <w:name w:val="Default Paragraph Font"/>
+    <w:uiPriority w:val="1"/>
+    <w:semiHidden/>
+    <w:unhideWhenUsed/>
+  </w:style>
+  <w:style w:type="table" w:default="1" w:styleId="TableNormal">
+    <w:name w:val="Normal Table"/>
+    <w:uiPriority w:val="99"/>
+    <w:semiHidden/>
+    <w:unhideWhenUsed/>
+    <w:tblPr>
+      <w:tblInd w:w="0" w:type="dxa"/>
+      <w:tblCellMar>
+        <w:top w:w="0" w:type="dxa"/>
+        <w:left w:w="108" w:type="dxa"/>
+        <w:bottom w:w="0" w:type="dxa"/>
+        <w:right w:w="108" w:type="dxa"/>
+      </w:tblCellMar>
+    </w:tblPr>
+  </w:style>
+  <w:style w:type="numbering" w:default="1" w:styleId="NoList">
+    <w:name w:val="No List"/>
+    <w:uiPriority w:val="99"/>
+    <w:semiHidden/>
+    <w:unhideWhenUsed/>
   </w:style>
 </w:styles>
 </file>

</xml_diff>